<commit_message>
Diagramas de Comunicacion: Actualizar prestamo y registrar devolucion + correcion de un par de ECUs
</commit_message>
<xml_diff>
--- a/Sistema/ECU05 Registrar Prestamo de Material.docx
+++ b/Sistema/ECU05 Registrar Prestamo de Material.docx
@@ -2240,7 +2240,7 @@
           <w:sz w:val="24"/>
           <w:szCs w:val="24"/>
         </w:rPr>
-        <w:t xml:space="preserve"> los botones seleccionar y</w:t>
+        <w:t xml:space="preserve"> los botones seleccionar</w:t>
       </w:r>
       <w:r>
         <w:rPr>
@@ -2249,7 +2249,7 @@
           <w:sz w:val="24"/>
           <w:szCs w:val="24"/>
         </w:rPr>
-        <w:t xml:space="preserve"> cancelar.</w:t>
+        <w:t>.</w:t>
       </w:r>
     </w:p>
     <w:p>

</xml_diff>